<commit_message>
Dissertation document, draft alpha.
</commit_message>
<xml_diff>
--- a/Thesis/Outline.docx
+++ b/Thesis/Outline.docx
@@ -19,62 +19,48 @@
           <w:b/>
           <w:u w:val="single"/>
         </w:rPr>
-        <w:t>O</w:t>
+        <w:t>Optical M</w:t>
       </w:r>
       <w:r>
         <w:rPr>
           <w:b/>
           <w:u w:val="single"/>
         </w:rPr>
-        <w:t>ptical</w:t>
+        <w:t>IMO modulation t</w:t>
       </w:r>
       <w:r>
         <w:rPr>
           <w:b/>
           <w:u w:val="single"/>
         </w:rPr>
-        <w:t xml:space="preserve"> M</w:t>
+        <w:t xml:space="preserve">echniques under </w:t>
       </w:r>
       <w:r>
         <w:rPr>
           <w:b/>
           <w:u w:val="single"/>
         </w:rPr>
-        <w:t>IMO modulation t</w:t>
+        <w:t>i</w:t>
       </w:r>
       <w:r>
         <w:rPr>
           <w:b/>
           <w:u w:val="single"/>
         </w:rPr>
-        <w:t xml:space="preserve">echniques under </w:t>
+        <w:t>llumination</w:t>
       </w:r>
       <w:r>
         <w:rPr>
           <w:b/>
           <w:u w:val="single"/>
         </w:rPr>
-        <w:t>i</w:t>
+        <w:t xml:space="preserve"> c</w:t>
       </w:r>
       <w:r>
         <w:rPr>
           <w:b/>
           <w:u w:val="single"/>
         </w:rPr>
-        <w:t>llumination</w:t>
-      </w:r>
-      <w:r>
-        <w:rPr>
-          <w:b/>
-          <w:u w:val="single"/>
-        </w:rPr>
-        <w:t xml:space="preserve"> c</w:t>
-      </w:r>
-      <w:r>
-        <w:rPr>
-          <w:b/>
-          <w:u w:val="single"/>
-        </w:rPr>
         <w:t>onstraints</w:t>
       </w:r>
     </w:p>
@@ -107,6 +93,9 @@
         <w:ind w:left="720"/>
       </w:pPr>
       <w:r>
+        <w:rPr>
+          <w:color w:val="00B0F0"/>
+        </w:rPr>
         <w:t>Motivation</w:t>
       </w:r>
     </w:p>
@@ -133,6 +122,9 @@
         <w:ind w:left="720"/>
       </w:pPr>
       <w:r>
+        <w:rPr>
+          <w:color w:val="00B0F0"/>
+        </w:rPr>
         <w:t>Signaling chain bock diagram</w:t>
       </w:r>
     </w:p>
@@ -146,354 +138,495 @@
         <w:ind w:left="720"/>
       </w:pPr>
       <w:r>
+        <w:rPr>
+          <w:color w:val="00B0F0"/>
+        </w:rPr>
+        <w:t>(</w:t>
+      </w:r>
+      <w:r>
+        <w:rPr>
+          <w:color w:val="00B0F0"/>
+        </w:rPr>
         <w:t>SOA</w:t>
       </w:r>
-    </w:p>
-    <w:p>
-      <w:pPr>
-        <w:pStyle w:val="ListParagraph"/>
-        <w:numPr>
-          <w:ilvl w:val="1"/>
-          <w:numId w:val="1"/>
-        </w:numPr>
-        <w:ind w:left="720"/>
-      </w:pPr>
-      <w:r>
-        <w:t>Some other applications</w:t>
-      </w:r>
-    </w:p>
-    <w:p>
-      <w:pPr>
-        <w:pStyle w:val="ListParagraph"/>
-        <w:numPr>
-          <w:ilvl w:val="0"/>
-          <w:numId w:val="1"/>
-        </w:numPr>
-        <w:ind w:left="360"/>
-        <w:rPr>
-          <w:b/>
-        </w:rPr>
-      </w:pPr>
-      <w:r>
-        <w:rPr>
-          <w:b/>
-        </w:rPr>
-        <w:t>The SISO channel</w:t>
-      </w:r>
-    </w:p>
-    <w:p>
-      <w:pPr>
-        <w:pStyle w:val="ListParagraph"/>
-        <w:numPr>
-          <w:ilvl w:val="1"/>
-          <w:numId w:val="1"/>
-        </w:numPr>
-        <w:ind w:left="720"/>
-      </w:pPr>
-      <w:r>
-        <w:t>Channel description – digital</w:t>
-      </w:r>
-    </w:p>
-    <w:p>
-      <w:pPr>
-        <w:pStyle w:val="ListParagraph"/>
-        <w:numPr>
-          <w:ilvl w:val="1"/>
-          <w:numId w:val="1"/>
-        </w:numPr>
-        <w:ind w:left="720"/>
-      </w:pPr>
-      <w:r>
-        <w:t>Introduce devices, models and parameters, constraints.</w:t>
-      </w:r>
-    </w:p>
-    <w:p>
-      <w:pPr>
-        <w:pStyle w:val="ListParagraph"/>
-        <w:numPr>
-          <w:ilvl w:val="1"/>
-          <w:numId w:val="1"/>
-        </w:numPr>
-        <w:ind w:left="720"/>
-      </w:pPr>
-      <w:r>
-        <w:t>Noise</w:t>
-      </w:r>
-    </w:p>
-    <w:p>
-      <w:pPr>
-        <w:pStyle w:val="ListParagraph"/>
-        <w:numPr>
-          <w:ilvl w:val="1"/>
-          <w:numId w:val="1"/>
-        </w:numPr>
-        <w:ind w:left="720"/>
-      </w:pPr>
-      <w:r>
-        <w:t>Performance of digital tech OOK, PPM, VPPM</w:t>
-      </w:r>
-    </w:p>
-    <w:p>
-      <w:pPr>
-        <w:pStyle w:val="ListParagraph"/>
-        <w:numPr>
-          <w:ilvl w:val="1"/>
-          <w:numId w:val="1"/>
-        </w:numPr>
-        <w:ind w:left="720"/>
-      </w:pPr>
-      <w:r>
-        <w:t>Performance of analog tech. OFDM, ACO/DCO</w:t>
-      </w:r>
-    </w:p>
-    <w:p>
-      <w:pPr>
-        <w:pStyle w:val="ListParagraph"/>
-        <w:numPr>
-          <w:ilvl w:val="0"/>
-          <w:numId w:val="1"/>
-        </w:numPr>
-        <w:ind w:left="360"/>
-        <w:rPr>
-          <w:b/>
-        </w:rPr>
-      </w:pPr>
-      <w:r>
-        <w:rPr>
-          <w:b/>
-        </w:rPr>
-        <w:t>MIMO: Exploring the spatial dimension</w:t>
-      </w:r>
-    </w:p>
-    <w:p>
-      <w:pPr>
-        <w:pStyle w:val="ListParagraph"/>
-        <w:numPr>
-          <w:ilvl w:val="1"/>
-          <w:numId w:val="1"/>
-        </w:numPr>
-        <w:ind w:left="720"/>
-      </w:pPr>
-      <w:r>
-        <w:t>Spatial Modulation</w:t>
-      </w:r>
-    </w:p>
-    <w:p>
-      <w:pPr>
-        <w:pStyle w:val="ListParagraph"/>
-        <w:numPr>
-          <w:ilvl w:val="1"/>
-          <w:numId w:val="1"/>
-        </w:numPr>
-        <w:ind w:left="720"/>
-      </w:pPr>
-      <w:r>
-        <w:t>Spatial Multiplexing</w:t>
-      </w:r>
-    </w:p>
-    <w:p>
-      <w:pPr>
-        <w:pStyle w:val="ListParagraph"/>
-        <w:numPr>
-          <w:ilvl w:val="1"/>
-          <w:numId w:val="1"/>
-        </w:numPr>
-        <w:ind w:left="720"/>
-      </w:pPr>
-      <w:r>
-        <w:t>Performance enhancement with imaging receiver</w:t>
-      </w:r>
-    </w:p>
-    <w:p>
-      <w:pPr>
-        <w:pStyle w:val="ListParagraph"/>
-        <w:numPr>
-          <w:ilvl w:val="1"/>
-          <w:numId w:val="1"/>
-        </w:numPr>
-        <w:ind w:left="720"/>
-      </w:pPr>
-      <w:r>
-        <w:t>SIS-OFDM</w:t>
-      </w:r>
-    </w:p>
-    <w:p>
-      <w:pPr>
-        <w:pStyle w:val="ListParagraph"/>
-        <w:numPr>
-          <w:ilvl w:val="0"/>
-          <w:numId w:val="1"/>
-        </w:numPr>
-        <w:ind w:left="360"/>
-        <w:rPr>
-          <w:b/>
-        </w:rPr>
-      </w:pPr>
-      <w:r>
-        <w:rPr>
-          <w:b/>
-        </w:rPr>
-        <w:t>MIMO: Exploring the color dimension</w:t>
-      </w:r>
-    </w:p>
-    <w:p>
-      <w:pPr>
-        <w:pStyle w:val="ListParagraph"/>
-        <w:numPr>
-          <w:ilvl w:val="1"/>
-          <w:numId w:val="1"/>
-        </w:numPr>
-        <w:ind w:left="720"/>
-      </w:pPr>
-      <w:r>
-        <w:t>Multiplexing with colo</w:t>
-      </w:r>
-      <w:r>
-        <w:t>rs ACO/DCO with different colors</w:t>
-      </w:r>
-    </w:p>
-    <w:p>
-      <w:pPr>
-        <w:pStyle w:val="ListParagraph"/>
-        <w:numPr>
-          <w:ilvl w:val="1"/>
-          <w:numId w:val="1"/>
-        </w:numPr>
-        <w:ind w:left="720"/>
-      </w:pPr>
-      <w:r>
-        <w:t>IEEE 802.15.7</w:t>
-      </w:r>
-    </w:p>
-    <w:p>
-      <w:pPr>
-        <w:pStyle w:val="ListParagraph"/>
-        <w:numPr>
-          <w:ilvl w:val="1"/>
-          <w:numId w:val="1"/>
-        </w:numPr>
-        <w:ind w:left="720"/>
-      </w:pPr>
-      <w:r>
-        <w:t>Performance of CSK</w:t>
-      </w:r>
-    </w:p>
-    <w:p>
-      <w:pPr>
-        <w:pStyle w:val="ListParagraph"/>
-        <w:numPr>
-          <w:ilvl w:val="1"/>
-          <w:numId w:val="1"/>
-        </w:numPr>
-        <w:ind w:left="720"/>
-      </w:pPr>
-      <w:r>
-        <w:t>Metameric Modulation</w:t>
-      </w:r>
-    </w:p>
-    <w:p>
-      <w:pPr>
-        <w:pStyle w:val="ListParagraph"/>
-        <w:numPr>
-          <w:ilvl w:val="1"/>
-          <w:numId w:val="1"/>
-        </w:numPr>
-        <w:ind w:left="720"/>
-      </w:pPr>
-      <w:r>
-        <w:t>(P</w:t>
-      </w:r>
-      <w:r>
-        <w:t>otential to combine CSK with OFDM)</w:t>
-      </w:r>
-    </w:p>
-    <w:p>
-      <w:pPr>
-        <w:pStyle w:val="ListParagraph"/>
-        <w:numPr>
-          <w:ilvl w:val="0"/>
-          <w:numId w:val="1"/>
-        </w:numPr>
-        <w:ind w:left="360"/>
-        <w:rPr>
-          <w:b/>
-        </w:rPr>
-      </w:pPr>
-      <w:r>
-        <w:rPr>
-          <w:b/>
-        </w:rPr>
-        <w:t>Optical wireless broadcast system design</w:t>
-      </w:r>
-    </w:p>
-    <w:p>
-      <w:pPr>
-        <w:pStyle w:val="ListParagraph"/>
-        <w:numPr>
-          <w:ilvl w:val="1"/>
-          <w:numId w:val="1"/>
-        </w:numPr>
-        <w:ind w:left="720"/>
-      </w:pPr>
-      <w:r>
-        <w:t>SVD-VLC model of system design</w:t>
-      </w:r>
-    </w:p>
-    <w:p>
-      <w:pPr>
-        <w:pStyle w:val="ListParagraph"/>
-        <w:numPr>
-          <w:ilvl w:val="1"/>
-          <w:numId w:val="1"/>
-        </w:numPr>
-        <w:ind w:left="720"/>
-      </w:pPr>
-      <w:r>
-        <w:t>Multi</w:t>
-      </w:r>
-      <w:r>
-        <w:t>-wavelength VLC system design analysis</w:t>
-      </w:r>
-    </w:p>
-    <w:p>
-      <w:pPr>
-        <w:pStyle w:val="ListParagraph"/>
-        <w:numPr>
-          <w:ilvl w:val="0"/>
-          <w:numId w:val="1"/>
-        </w:numPr>
-        <w:ind w:left="360"/>
-        <w:rPr>
-          <w:b/>
-        </w:rPr>
-      </w:pPr>
-      <w:r>
-        <w:rPr>
-          <w:b/>
-        </w:rPr>
-        <w:t>Conclusions</w:t>
-      </w:r>
-    </w:p>
-    <w:p>
-      <w:pPr>
-        <w:pStyle w:val="ListParagraph"/>
-        <w:numPr>
-          <w:ilvl w:val="0"/>
-          <w:numId w:val="1"/>
-        </w:numPr>
-        <w:ind w:left="360"/>
-        <w:rPr>
-          <w:b/>
-        </w:rPr>
-      </w:pPr>
-      <w:r>
-        <w:rPr>
-          <w:b/>
-        </w:rPr>
-        <w:t>Appendix</w:t>
+      <w:r>
+        <w:rPr>
+          <w:color w:val="00B0F0"/>
+        </w:rPr>
+        <w:t>) modified to Related work</w:t>
+      </w:r>
+    </w:p>
+    <w:p>
+      <w:pPr>
+        <w:pStyle w:val="ListParagraph"/>
+        <w:numPr>
+          <w:ilvl w:val="1"/>
+          <w:numId w:val="1"/>
+        </w:numPr>
+        <w:ind w:left="720"/>
+      </w:pPr>
+      <w:r>
+        <w:t>So</w:t>
       </w:r>
       <w:bookmarkStart w:id="0" w:name="_GoBack"/>
       <w:bookmarkEnd w:id="0"/>
+      <w:r>
+        <w:t>me other applications</w:t>
+      </w:r>
+    </w:p>
+    <w:p>
+      <w:pPr>
+        <w:pStyle w:val="ListParagraph"/>
+        <w:numPr>
+          <w:ilvl w:val="1"/>
+          <w:numId w:val="1"/>
+        </w:numPr>
+        <w:ind w:left="720"/>
+      </w:pPr>
+      <w:r>
+        <w:t>Summary of accomplishments</w:t>
+      </w:r>
+    </w:p>
+    <w:p>
+      <w:pPr>
+        <w:pStyle w:val="ListParagraph"/>
+        <w:numPr>
+          <w:ilvl w:val="0"/>
+          <w:numId w:val="1"/>
+        </w:numPr>
+        <w:ind w:left="360"/>
+        <w:rPr>
+          <w:b/>
+        </w:rPr>
+      </w:pPr>
+      <w:r>
+        <w:rPr>
+          <w:b/>
+        </w:rPr>
+        <w:t>The SISO channel</w:t>
+      </w:r>
+    </w:p>
+    <w:p>
+      <w:pPr>
+        <w:pStyle w:val="ListParagraph"/>
+        <w:numPr>
+          <w:ilvl w:val="1"/>
+          <w:numId w:val="1"/>
+        </w:numPr>
+        <w:ind w:left="720"/>
+      </w:pPr>
+      <w:r>
+        <w:rPr>
+          <w:color w:val="00B0F0"/>
+        </w:rPr>
+        <w:t>Channel description – digital</w:t>
+      </w:r>
+    </w:p>
+    <w:p>
+      <w:pPr>
+        <w:pStyle w:val="ListParagraph"/>
+        <w:numPr>
+          <w:ilvl w:val="1"/>
+          <w:numId w:val="1"/>
+        </w:numPr>
+        <w:ind w:left="720"/>
+      </w:pPr>
+      <w:r>
+        <w:t>Introduce devices, models and parameters, constraints.</w:t>
+      </w:r>
+    </w:p>
+    <w:p>
+      <w:pPr>
+        <w:pStyle w:val="ListParagraph"/>
+        <w:numPr>
+          <w:ilvl w:val="1"/>
+          <w:numId w:val="1"/>
+        </w:numPr>
+        <w:ind w:left="720"/>
+      </w:pPr>
+      <w:r>
+        <w:t>Noise</w:t>
+      </w:r>
+    </w:p>
+    <w:p>
+      <w:pPr>
+        <w:pStyle w:val="ListParagraph"/>
+        <w:numPr>
+          <w:ilvl w:val="1"/>
+          <w:numId w:val="1"/>
+        </w:numPr>
+        <w:ind w:left="720"/>
+      </w:pPr>
+      <w:r>
+        <w:t>Performance of digital tech OOK, PPM, VPPM</w:t>
+      </w:r>
+    </w:p>
+    <w:p>
+      <w:pPr>
+        <w:pStyle w:val="ListParagraph"/>
+        <w:numPr>
+          <w:ilvl w:val="1"/>
+          <w:numId w:val="1"/>
+        </w:numPr>
+        <w:ind w:left="720"/>
+      </w:pPr>
+      <w:r>
+        <w:t>Performance of analog tech. OFDM, ACO/DCO</w:t>
+      </w:r>
+    </w:p>
+    <w:p>
+      <w:pPr>
+        <w:pStyle w:val="ListParagraph"/>
+        <w:numPr>
+          <w:ilvl w:val="0"/>
+          <w:numId w:val="1"/>
+        </w:numPr>
+        <w:ind w:left="360"/>
+        <w:rPr>
+          <w:b/>
+        </w:rPr>
+      </w:pPr>
+      <w:r>
+        <w:rPr>
+          <w:b/>
+        </w:rPr>
+        <w:t>MIMO: Exploring the spatial dimension</w:t>
+      </w:r>
+    </w:p>
+    <w:p>
+      <w:pPr>
+        <w:pStyle w:val="ListParagraph"/>
+        <w:numPr>
+          <w:ilvl w:val="1"/>
+          <w:numId w:val="1"/>
+        </w:numPr>
+        <w:ind w:left="720"/>
+      </w:pPr>
+      <w:r>
+        <w:t>Channel with Imaging Receiver?</w:t>
+      </w:r>
+    </w:p>
+    <w:p>
+      <w:pPr>
+        <w:pStyle w:val="ListParagraph"/>
+        <w:numPr>
+          <w:ilvl w:val="1"/>
+          <w:numId w:val="1"/>
+        </w:numPr>
+        <w:ind w:left="720"/>
+      </w:pPr>
+      <w:r>
+        <w:rPr>
+          <w:color w:val="00B0F0"/>
+        </w:rPr>
+        <w:t>Spatial Modulation</w:t>
+      </w:r>
+    </w:p>
+    <w:p>
+      <w:pPr>
+        <w:pStyle w:val="ListParagraph"/>
+        <w:numPr>
+          <w:ilvl w:val="1"/>
+          <w:numId w:val="1"/>
+        </w:numPr>
+        <w:ind w:left="720"/>
+      </w:pPr>
+      <w:r>
+        <w:rPr>
+          <w:color w:val="00B0F0"/>
+        </w:rPr>
+        <w:t>Spatial Multiplexing</w:t>
+      </w:r>
+    </w:p>
+    <w:p>
+      <w:pPr>
+        <w:pStyle w:val="ListParagraph"/>
+        <w:numPr>
+          <w:ilvl w:val="1"/>
+          <w:numId w:val="1"/>
+        </w:numPr>
+        <w:ind w:left="720"/>
+      </w:pPr>
+      <w:r>
+        <w:rPr>
+          <w:color w:val="00B0F0"/>
+        </w:rPr>
+        <w:t>Performance enhancement with imaging receiver</w:t>
+      </w:r>
+    </w:p>
+    <w:p>
+      <w:pPr>
+        <w:pStyle w:val="ListParagraph"/>
+        <w:numPr>
+          <w:ilvl w:val="1"/>
+          <w:numId w:val="1"/>
+        </w:numPr>
+        <w:ind w:left="720"/>
+      </w:pPr>
+      <w:r>
+        <w:rPr>
+          <w:color w:val="00B0F0"/>
+        </w:rPr>
+        <w:t>SIS-OFDM</w:t>
+      </w:r>
+    </w:p>
+    <w:p>
+      <w:pPr>
+        <w:pStyle w:val="ListParagraph"/>
+        <w:numPr>
+          <w:ilvl w:val="0"/>
+          <w:numId w:val="1"/>
+        </w:numPr>
+        <w:ind w:left="360"/>
+        <w:rPr>
+          <w:b/>
+        </w:rPr>
+      </w:pPr>
+      <w:r>
+        <w:rPr>
+          <w:b/>
+        </w:rPr>
+        <w:t>MIMO: Exploring the color dimension</w:t>
+      </w:r>
+    </w:p>
+    <w:p>
+      <w:pPr>
+        <w:pStyle w:val="ListParagraph"/>
+        <w:numPr>
+          <w:ilvl w:val="1"/>
+          <w:numId w:val="1"/>
+        </w:numPr>
+        <w:ind w:left="720"/>
+      </w:pPr>
+      <w:r>
+        <w:t>Multiplexing with colo</w:t>
+      </w:r>
+      <w:r>
+        <w:t>rs ACO/DCO with different colors</w:t>
+      </w:r>
+      <w:r>
+        <w:t xml:space="preserve"> (looked at in final chapter)</w:t>
+      </w:r>
+    </w:p>
+    <w:p>
+      <w:pPr>
+        <w:pStyle w:val="ListParagraph"/>
+        <w:numPr>
+          <w:ilvl w:val="1"/>
+          <w:numId w:val="1"/>
+        </w:numPr>
+        <w:ind w:left="720"/>
+      </w:pPr>
+      <w:r>
+        <w:rPr>
+          <w:color w:val="00B0F0"/>
+        </w:rPr>
+        <w:t>IEEE 802.15.7</w:t>
+      </w:r>
+    </w:p>
+    <w:p>
+      <w:pPr>
+        <w:pStyle w:val="ListParagraph"/>
+        <w:numPr>
+          <w:ilvl w:val="1"/>
+          <w:numId w:val="1"/>
+        </w:numPr>
+        <w:ind w:left="720"/>
+      </w:pPr>
+      <w:r>
+        <w:rPr>
+          <w:color w:val="00B0F0"/>
+        </w:rPr>
+        <w:t>Performance of CSK</w:t>
+      </w:r>
+    </w:p>
+    <w:p>
+      <w:pPr>
+        <w:pStyle w:val="ListParagraph"/>
+        <w:numPr>
+          <w:ilvl w:val="1"/>
+          <w:numId w:val="1"/>
+        </w:numPr>
+        <w:ind w:left="720"/>
+      </w:pPr>
+      <w:r>
+        <w:rPr>
+          <w:color w:val="00B0F0"/>
+        </w:rPr>
+        <w:t>Metameric Modulation</w:t>
+      </w:r>
+      <w:r>
+        <w:rPr>
+          <w:color w:val="00B0F0"/>
+        </w:rPr>
+        <w:t xml:space="preserve"> </w:t>
+      </w:r>
+      <w:r>
+        <w:t>(may want to analyze MM with all CBCs generating (1/3 , 1/3)</w:t>
+      </w:r>
+    </w:p>
+    <w:p>
+      <w:pPr>
+        <w:pStyle w:val="ListParagraph"/>
+        <w:numPr>
+          <w:ilvl w:val="1"/>
+          <w:numId w:val="1"/>
+        </w:numPr>
+        <w:ind w:left="720"/>
+      </w:pPr>
+      <w:r>
+        <w:t>(P</w:t>
+      </w:r>
+      <w:r>
+        <w:t>otential to combine CSK with OFDM)</w:t>
+      </w:r>
+    </w:p>
+    <w:p>
+      <w:pPr>
+        <w:pStyle w:val="ListParagraph"/>
+        <w:numPr>
+          <w:ilvl w:val="0"/>
+          <w:numId w:val="1"/>
+        </w:numPr>
+        <w:ind w:left="360"/>
+        <w:rPr>
+          <w:b/>
+        </w:rPr>
+      </w:pPr>
+      <w:r>
+        <w:rPr>
+          <w:b/>
+        </w:rPr>
+        <w:t>Optical wireless broadcast system design</w:t>
+      </w:r>
+    </w:p>
+    <w:p>
+      <w:pPr>
+        <w:pStyle w:val="ListParagraph"/>
+        <w:numPr>
+          <w:ilvl w:val="1"/>
+          <w:numId w:val="1"/>
+        </w:numPr>
+        <w:ind w:left="720"/>
+      </w:pPr>
+      <w:r>
+        <w:rPr>
+          <w:color w:val="00B0F0"/>
+        </w:rPr>
+        <w:t>SVD-VLC model of system design</w:t>
+      </w:r>
+    </w:p>
+    <w:p>
+      <w:pPr>
+        <w:pStyle w:val="ListParagraph"/>
+        <w:numPr>
+          <w:ilvl w:val="1"/>
+          <w:numId w:val="1"/>
+        </w:numPr>
+        <w:ind w:left="720"/>
+      </w:pPr>
+      <w:r>
+        <w:rPr>
+          <w:color w:val="00B0F0"/>
+        </w:rPr>
+        <w:t>Multi</w:t>
+      </w:r>
+      <w:r>
+        <w:rPr>
+          <w:color w:val="00B0F0"/>
+        </w:rPr>
+        <w:t>-wavelength VLC system design analysis</w:t>
+      </w:r>
+    </w:p>
+    <w:p>
+      <w:pPr>
+        <w:pStyle w:val="ListParagraph"/>
+        <w:numPr>
+          <w:ilvl w:val="0"/>
+          <w:numId w:val="1"/>
+        </w:numPr>
+        <w:ind w:left="360"/>
+        <w:rPr>
+          <w:b/>
+        </w:rPr>
+      </w:pPr>
+      <w:r>
+        <w:rPr>
+          <w:b/>
+        </w:rPr>
+        <w:t>Conclusions</w:t>
+      </w:r>
+    </w:p>
+    <w:p>
+      <w:pPr>
+        <w:pStyle w:val="ListParagraph"/>
+        <w:numPr>
+          <w:ilvl w:val="1"/>
+          <w:numId w:val="1"/>
+        </w:numPr>
+        <w:ind w:left="720"/>
+      </w:pPr>
+      <w:r>
+        <w:t>Summary of accomplishments</w:t>
+      </w:r>
+    </w:p>
+    <w:p>
+      <w:pPr>
+        <w:pStyle w:val="ListParagraph"/>
+        <w:numPr>
+          <w:ilvl w:val="0"/>
+          <w:numId w:val="1"/>
+        </w:numPr>
+        <w:ind w:left="360"/>
+        <w:rPr>
+          <w:b/>
+        </w:rPr>
+      </w:pPr>
+    </w:p>
+    <w:p>
+      <w:pPr>
+        <w:pStyle w:val="ListParagraph"/>
+        <w:numPr>
+          <w:ilvl w:val="0"/>
+          <w:numId w:val="1"/>
+        </w:numPr>
+        <w:ind w:left="360"/>
+        <w:rPr>
+          <w:b/>
+        </w:rPr>
+      </w:pPr>
+      <w:r>
+        <w:rPr>
+          <w:b/>
+        </w:rPr>
+        <w:t>Appendix</w:t>
+      </w:r>
+    </w:p>
+    <w:p>
+      <w:pPr>
+        <w:rPr>
+          <w:b/>
+        </w:rPr>
+      </w:pPr>
+    </w:p>
+    <w:p>
+      <w:r>
+        <w:t>(</w:t>
+      </w:r>
+      <w:r>
+        <w:t>Am allowed up</w:t>
+      </w:r>
+      <w:r>
+        <w:t xml:space="preserve"> </w:t>
+      </w:r>
+      <w:r>
+        <w:t>to 3 figures and 1.5 pages per paper without any copyright issue.)</w:t>
+      </w:r>
+    </w:p>
+    <w:p>
+      <w:r>
+        <w:t>(Also, for all my papers, can use text and figures freely as long as copyright is indicated.)</w:t>
+      </w:r>
     </w:p>
     <w:sectPr>
       <w:pgSz w:w="12240" w:h="15840"/>

</xml_diff>

<commit_message>
Intermediate. Revised MIMO Space.
</commit_message>
<xml_diff>
--- a/Thesis/Outline.docx
+++ b/Thesis/Outline.docx
@@ -166,12 +166,410 @@
         <w:ind w:left="720"/>
       </w:pPr>
       <w:r>
-        <w:t>So</w:t>
+        <w:t>Some other applications</w:t>
+      </w:r>
+    </w:p>
+    <w:p>
+      <w:pPr>
+        <w:pStyle w:val="ListParagraph"/>
+        <w:numPr>
+          <w:ilvl w:val="1"/>
+          <w:numId w:val="1"/>
+        </w:numPr>
+        <w:ind w:left="720"/>
+      </w:pPr>
+      <w:r>
+        <w:t>Summary of accomplishments</w:t>
+      </w:r>
+    </w:p>
+    <w:p>
+      <w:pPr>
+        <w:pStyle w:val="ListParagraph"/>
+        <w:numPr>
+          <w:ilvl w:val="0"/>
+          <w:numId w:val="1"/>
+        </w:numPr>
+        <w:ind w:left="360"/>
+        <w:rPr>
+          <w:b/>
+        </w:rPr>
+      </w:pPr>
+      <w:r>
+        <w:rPr>
+          <w:b/>
+        </w:rPr>
+        <w:t>The SISO channel</w:t>
+      </w:r>
+    </w:p>
+    <w:p>
+      <w:pPr>
+        <w:pStyle w:val="ListParagraph"/>
+        <w:numPr>
+          <w:ilvl w:val="1"/>
+          <w:numId w:val="1"/>
+        </w:numPr>
+        <w:ind w:left="720"/>
+      </w:pPr>
+      <w:r>
+        <w:rPr>
+          <w:color w:val="00B0F0"/>
+        </w:rPr>
+        <w:t>Channel description – digital</w:t>
+      </w:r>
+    </w:p>
+    <w:p>
+      <w:pPr>
+        <w:pStyle w:val="ListParagraph"/>
+        <w:numPr>
+          <w:ilvl w:val="1"/>
+          <w:numId w:val="1"/>
+        </w:numPr>
+        <w:ind w:left="720"/>
+      </w:pPr>
+      <w:r>
+        <w:t>Introduce devices, models and parameters, constraints.</w:t>
+      </w:r>
+      <w:r>
+        <w:t xml:space="preserve"> (incorporate in a)</w:t>
+      </w:r>
+    </w:p>
+    <w:p>
+      <w:pPr>
+        <w:pStyle w:val="ListParagraph"/>
+        <w:numPr>
+          <w:ilvl w:val="1"/>
+          <w:numId w:val="1"/>
+        </w:numPr>
+        <w:ind w:left="720"/>
+      </w:pPr>
+      <w:r>
+        <w:t>Noise</w:t>
+      </w:r>
+      <w:r>
+        <w:t xml:space="preserve"> (incorporate in a)</w:t>
+      </w:r>
+    </w:p>
+    <w:p>
+      <w:pPr>
+        <w:pStyle w:val="ListParagraph"/>
+        <w:numPr>
+          <w:ilvl w:val="1"/>
+          <w:numId w:val="1"/>
+        </w:numPr>
+        <w:ind w:left="720"/>
+      </w:pPr>
+      <w:r>
+        <w:rPr>
+          <w:color w:val="00B0F0"/>
+        </w:rPr>
+        <w:t>Performance of digital tech OOK, PPM, VPPM</w:t>
+      </w:r>
+    </w:p>
+    <w:p>
+      <w:pPr>
+        <w:pStyle w:val="ListParagraph"/>
+        <w:numPr>
+          <w:ilvl w:val="1"/>
+          <w:numId w:val="1"/>
+        </w:numPr>
+        <w:ind w:left="720"/>
+      </w:pPr>
+      <w:r>
+        <w:rPr>
+          <w:color w:val="00B0F0"/>
+        </w:rPr>
+        <w:t>Performance of analog tech. OFDM, ACO/DCO</w:t>
+      </w:r>
+    </w:p>
+    <w:p>
+      <w:pPr>
+        <w:pStyle w:val="ListParagraph"/>
+        <w:numPr>
+          <w:ilvl w:val="0"/>
+          <w:numId w:val="1"/>
+        </w:numPr>
+        <w:ind w:left="360"/>
+        <w:rPr>
+          <w:b/>
+        </w:rPr>
+      </w:pPr>
+      <w:r>
+        <w:rPr>
+          <w:b/>
+        </w:rPr>
+        <w:t>MIMO: Exploring the spatial dimension</w:t>
+      </w:r>
+    </w:p>
+    <w:p>
+      <w:pPr>
+        <w:pStyle w:val="ListParagraph"/>
+        <w:numPr>
+          <w:ilvl w:val="1"/>
+          <w:numId w:val="1"/>
+        </w:numPr>
+        <w:ind w:left="720"/>
+      </w:pPr>
+      <w:r>
+        <w:rPr>
+          <w:color w:val="00B0F0"/>
+        </w:rPr>
+        <w:t>Channel with Imaging Receiver?</w:t>
+      </w:r>
+    </w:p>
+    <w:p>
+      <w:pPr>
+        <w:pStyle w:val="ListParagraph"/>
+        <w:numPr>
+          <w:ilvl w:val="1"/>
+          <w:numId w:val="1"/>
+        </w:numPr>
+        <w:ind w:left="720"/>
+      </w:pPr>
+      <w:r>
+        <w:rPr>
+          <w:color w:val="00B0F0"/>
+        </w:rPr>
+        <w:t>Spatial Modulation</w:t>
+      </w:r>
+    </w:p>
+    <w:p>
+      <w:pPr>
+        <w:pStyle w:val="ListParagraph"/>
+        <w:numPr>
+          <w:ilvl w:val="1"/>
+          <w:numId w:val="1"/>
+        </w:numPr>
+        <w:ind w:left="720"/>
+      </w:pPr>
+      <w:r>
+        <w:rPr>
+          <w:color w:val="00B0F0"/>
+        </w:rPr>
+        <w:t>Spatial Multiplexing</w:t>
+      </w:r>
+    </w:p>
+    <w:p>
+      <w:pPr>
+        <w:pStyle w:val="ListParagraph"/>
+        <w:numPr>
+          <w:ilvl w:val="1"/>
+          <w:numId w:val="1"/>
+        </w:numPr>
+        <w:ind w:left="720"/>
+      </w:pPr>
+      <w:r>
+        <w:rPr>
+          <w:color w:val="00B0F0"/>
+        </w:rPr>
+        <w:t>Performance enhancement with imaging receiver</w:t>
+      </w:r>
+    </w:p>
+    <w:p>
+      <w:pPr>
+        <w:pStyle w:val="ListParagraph"/>
+        <w:numPr>
+          <w:ilvl w:val="1"/>
+          <w:numId w:val="1"/>
+        </w:numPr>
+        <w:ind w:left="720"/>
+      </w:pPr>
+      <w:r>
+        <w:rPr>
+          <w:color w:val="00B0F0"/>
+        </w:rPr>
+        <w:t>SIS-OFDM</w:t>
+      </w:r>
+    </w:p>
+    <w:p>
+      <w:pPr>
+        <w:pStyle w:val="ListParagraph"/>
+        <w:numPr>
+          <w:ilvl w:val="0"/>
+          <w:numId w:val="1"/>
+        </w:numPr>
+        <w:ind w:left="360"/>
+        <w:rPr>
+          <w:b/>
+        </w:rPr>
+      </w:pPr>
+      <w:r>
+        <w:rPr>
+          <w:b/>
+        </w:rPr>
+        <w:t>MIMO: Exploring the color dimension</w:t>
+      </w:r>
+    </w:p>
+    <w:p>
+      <w:pPr>
+        <w:pStyle w:val="ListParagraph"/>
+        <w:numPr>
+          <w:ilvl w:val="1"/>
+          <w:numId w:val="1"/>
+        </w:numPr>
+        <w:ind w:left="720"/>
+      </w:pPr>
+      <w:r>
+        <w:t>Multiplexing with colo</w:t>
+      </w:r>
+      <w:r>
+        <w:t>rs ACO/DCO with different colors</w:t>
+      </w:r>
+      <w:r>
+        <w:t xml:space="preserve"> (looked at in final chapter)</w:t>
+      </w:r>
+    </w:p>
+    <w:p>
+      <w:pPr>
+        <w:pStyle w:val="ListParagraph"/>
+        <w:numPr>
+          <w:ilvl w:val="1"/>
+          <w:numId w:val="1"/>
+        </w:numPr>
+        <w:ind w:left="720"/>
+      </w:pPr>
+      <w:r>
+        <w:rPr>
+          <w:color w:val="00B0F0"/>
+        </w:rPr>
+        <w:t>IEEE 802.15.7</w:t>
+      </w:r>
+    </w:p>
+    <w:p>
+      <w:pPr>
+        <w:pStyle w:val="ListParagraph"/>
+        <w:numPr>
+          <w:ilvl w:val="1"/>
+          <w:numId w:val="1"/>
+        </w:numPr>
+        <w:ind w:left="720"/>
+      </w:pPr>
+      <w:r>
+        <w:rPr>
+          <w:color w:val="00B0F0"/>
+        </w:rPr>
+        <w:t>Performance of CSK</w:t>
+      </w:r>
+    </w:p>
+    <w:p>
+      <w:pPr>
+        <w:pStyle w:val="ListParagraph"/>
+        <w:numPr>
+          <w:ilvl w:val="1"/>
+          <w:numId w:val="1"/>
+        </w:numPr>
+        <w:ind w:left="720"/>
+      </w:pPr>
+      <w:r>
+        <w:rPr>
+          <w:color w:val="00B0F0"/>
+        </w:rPr>
+        <w:t>Metameric Modulation</w:t>
       </w:r>
       <w:bookmarkStart w:id="0" w:name="_GoBack"/>
+      <w:r>
+        <w:rPr>
+          <w:color w:val="00B0F0"/>
+        </w:rPr>
+        <w:t xml:space="preserve"> (</w:t>
+      </w:r>
       <w:bookmarkEnd w:id="0"/>
       <w:r>
-        <w:t>me other applications</w:t>
+        <w:rPr>
+          <w:color w:val="00B0F0"/>
+        </w:rPr>
+        <w:t>may want to analyze MM with all CBCs generating (1/3 , 1/3)</w:t>
+      </w:r>
+    </w:p>
+    <w:p>
+      <w:pPr>
+        <w:pStyle w:val="ListParagraph"/>
+        <w:numPr>
+          <w:ilvl w:val="1"/>
+          <w:numId w:val="1"/>
+        </w:numPr>
+        <w:ind w:left="720"/>
+      </w:pPr>
+      <w:r>
+        <w:t>(P</w:t>
+      </w:r>
+      <w:r>
+        <w:t>otential to combine CSK with OFDM)</w:t>
+      </w:r>
+    </w:p>
+    <w:p>
+      <w:pPr>
+        <w:pStyle w:val="ListParagraph"/>
+        <w:numPr>
+          <w:ilvl w:val="0"/>
+          <w:numId w:val="1"/>
+        </w:numPr>
+        <w:ind w:left="360"/>
+        <w:rPr>
+          <w:b/>
+        </w:rPr>
+      </w:pPr>
+      <w:r>
+        <w:rPr>
+          <w:b/>
+        </w:rPr>
+        <w:t>Optical wireless broadcast system design</w:t>
+      </w:r>
+    </w:p>
+    <w:p>
+      <w:pPr>
+        <w:pStyle w:val="ListParagraph"/>
+        <w:numPr>
+          <w:ilvl w:val="1"/>
+          <w:numId w:val="1"/>
+        </w:numPr>
+        <w:ind w:left="720"/>
+      </w:pPr>
+      <w:r>
+        <w:rPr>
+          <w:color w:val="00B0F0"/>
+        </w:rPr>
+        <w:t>SVD-VLC model of system design</w:t>
+      </w:r>
+    </w:p>
+    <w:p>
+      <w:pPr>
+        <w:pStyle w:val="ListParagraph"/>
+        <w:numPr>
+          <w:ilvl w:val="1"/>
+          <w:numId w:val="1"/>
+        </w:numPr>
+        <w:ind w:left="720"/>
+      </w:pPr>
+      <w:r>
+        <w:rPr>
+          <w:color w:val="00B0F0"/>
+        </w:rPr>
+        <w:t>Multi</w:t>
+      </w:r>
+      <w:r>
+        <w:rPr>
+          <w:color w:val="00B0F0"/>
+        </w:rPr>
+        <w:t>-wavelength VLC system design analysis</w:t>
+      </w:r>
+    </w:p>
+    <w:p>
+      <w:pPr>
+        <w:pStyle w:val="ListParagraph"/>
+        <w:numPr>
+          <w:ilvl w:val="0"/>
+          <w:numId w:val="1"/>
+        </w:numPr>
+        <w:ind w:left="360"/>
+        <w:rPr>
+          <w:b/>
+        </w:rPr>
+      </w:pPr>
+      <w:r>
+        <w:rPr>
+          <w:b/>
+        </w:rPr>
+        <w:t>Conclusions</w:t>
       </w:r>
     </w:p>
     <w:p>
@@ -186,402 +584,6 @@
       <w:r>
         <w:t>Summary of accomplishments</w:t>
       </w:r>
-    </w:p>
-    <w:p>
-      <w:pPr>
-        <w:pStyle w:val="ListParagraph"/>
-        <w:numPr>
-          <w:ilvl w:val="0"/>
-          <w:numId w:val="1"/>
-        </w:numPr>
-        <w:ind w:left="360"/>
-        <w:rPr>
-          <w:b/>
-        </w:rPr>
-      </w:pPr>
-      <w:r>
-        <w:rPr>
-          <w:b/>
-        </w:rPr>
-        <w:t>The SISO channel</w:t>
-      </w:r>
-    </w:p>
-    <w:p>
-      <w:pPr>
-        <w:pStyle w:val="ListParagraph"/>
-        <w:numPr>
-          <w:ilvl w:val="1"/>
-          <w:numId w:val="1"/>
-        </w:numPr>
-        <w:ind w:left="720"/>
-      </w:pPr>
-      <w:r>
-        <w:rPr>
-          <w:color w:val="00B0F0"/>
-        </w:rPr>
-        <w:t>Channel description – digital</w:t>
-      </w:r>
-    </w:p>
-    <w:p>
-      <w:pPr>
-        <w:pStyle w:val="ListParagraph"/>
-        <w:numPr>
-          <w:ilvl w:val="1"/>
-          <w:numId w:val="1"/>
-        </w:numPr>
-        <w:ind w:left="720"/>
-      </w:pPr>
-      <w:r>
-        <w:t>Introduce devices, models and parameters, constraints.</w:t>
-      </w:r>
-    </w:p>
-    <w:p>
-      <w:pPr>
-        <w:pStyle w:val="ListParagraph"/>
-        <w:numPr>
-          <w:ilvl w:val="1"/>
-          <w:numId w:val="1"/>
-        </w:numPr>
-        <w:ind w:left="720"/>
-      </w:pPr>
-      <w:r>
-        <w:t>Noise</w:t>
-      </w:r>
-    </w:p>
-    <w:p>
-      <w:pPr>
-        <w:pStyle w:val="ListParagraph"/>
-        <w:numPr>
-          <w:ilvl w:val="1"/>
-          <w:numId w:val="1"/>
-        </w:numPr>
-        <w:ind w:left="720"/>
-      </w:pPr>
-      <w:r>
-        <w:t>Performance of digital tech OOK, PPM, VPPM</w:t>
-      </w:r>
-    </w:p>
-    <w:p>
-      <w:pPr>
-        <w:pStyle w:val="ListParagraph"/>
-        <w:numPr>
-          <w:ilvl w:val="1"/>
-          <w:numId w:val="1"/>
-        </w:numPr>
-        <w:ind w:left="720"/>
-      </w:pPr>
-      <w:r>
-        <w:t>Performance of analog tech. OFDM, ACO/DCO</w:t>
-      </w:r>
-    </w:p>
-    <w:p>
-      <w:pPr>
-        <w:pStyle w:val="ListParagraph"/>
-        <w:numPr>
-          <w:ilvl w:val="0"/>
-          <w:numId w:val="1"/>
-        </w:numPr>
-        <w:ind w:left="360"/>
-        <w:rPr>
-          <w:b/>
-        </w:rPr>
-      </w:pPr>
-      <w:r>
-        <w:rPr>
-          <w:b/>
-        </w:rPr>
-        <w:t>MIMO: Exploring the spatial dimension</w:t>
-      </w:r>
-    </w:p>
-    <w:p>
-      <w:pPr>
-        <w:pStyle w:val="ListParagraph"/>
-        <w:numPr>
-          <w:ilvl w:val="1"/>
-          <w:numId w:val="1"/>
-        </w:numPr>
-        <w:ind w:left="720"/>
-      </w:pPr>
-      <w:r>
-        <w:t>Channel with Imaging Receiver?</w:t>
-      </w:r>
-    </w:p>
-    <w:p>
-      <w:pPr>
-        <w:pStyle w:val="ListParagraph"/>
-        <w:numPr>
-          <w:ilvl w:val="1"/>
-          <w:numId w:val="1"/>
-        </w:numPr>
-        <w:ind w:left="720"/>
-      </w:pPr>
-      <w:r>
-        <w:rPr>
-          <w:color w:val="00B0F0"/>
-        </w:rPr>
-        <w:t>Spatial Modulation</w:t>
-      </w:r>
-    </w:p>
-    <w:p>
-      <w:pPr>
-        <w:pStyle w:val="ListParagraph"/>
-        <w:numPr>
-          <w:ilvl w:val="1"/>
-          <w:numId w:val="1"/>
-        </w:numPr>
-        <w:ind w:left="720"/>
-      </w:pPr>
-      <w:r>
-        <w:rPr>
-          <w:color w:val="00B0F0"/>
-        </w:rPr>
-        <w:t>Spatial Multiplexing</w:t>
-      </w:r>
-    </w:p>
-    <w:p>
-      <w:pPr>
-        <w:pStyle w:val="ListParagraph"/>
-        <w:numPr>
-          <w:ilvl w:val="1"/>
-          <w:numId w:val="1"/>
-        </w:numPr>
-        <w:ind w:left="720"/>
-      </w:pPr>
-      <w:r>
-        <w:rPr>
-          <w:color w:val="00B0F0"/>
-        </w:rPr>
-        <w:t>Performance enhancement with imaging receiver</w:t>
-      </w:r>
-    </w:p>
-    <w:p>
-      <w:pPr>
-        <w:pStyle w:val="ListParagraph"/>
-        <w:numPr>
-          <w:ilvl w:val="1"/>
-          <w:numId w:val="1"/>
-        </w:numPr>
-        <w:ind w:left="720"/>
-      </w:pPr>
-      <w:r>
-        <w:rPr>
-          <w:color w:val="00B0F0"/>
-        </w:rPr>
-        <w:t>SIS-OFDM</w:t>
-      </w:r>
-    </w:p>
-    <w:p>
-      <w:pPr>
-        <w:pStyle w:val="ListParagraph"/>
-        <w:numPr>
-          <w:ilvl w:val="0"/>
-          <w:numId w:val="1"/>
-        </w:numPr>
-        <w:ind w:left="360"/>
-        <w:rPr>
-          <w:b/>
-        </w:rPr>
-      </w:pPr>
-      <w:r>
-        <w:rPr>
-          <w:b/>
-        </w:rPr>
-        <w:t>MIMO: Exploring the color dimension</w:t>
-      </w:r>
-    </w:p>
-    <w:p>
-      <w:pPr>
-        <w:pStyle w:val="ListParagraph"/>
-        <w:numPr>
-          <w:ilvl w:val="1"/>
-          <w:numId w:val="1"/>
-        </w:numPr>
-        <w:ind w:left="720"/>
-      </w:pPr>
-      <w:r>
-        <w:t>Multiplexing with colo</w:t>
-      </w:r>
-      <w:r>
-        <w:t>rs ACO/DCO with different colors</w:t>
-      </w:r>
-      <w:r>
-        <w:t xml:space="preserve"> (looked at in final chapter)</w:t>
-      </w:r>
-    </w:p>
-    <w:p>
-      <w:pPr>
-        <w:pStyle w:val="ListParagraph"/>
-        <w:numPr>
-          <w:ilvl w:val="1"/>
-          <w:numId w:val="1"/>
-        </w:numPr>
-        <w:ind w:left="720"/>
-      </w:pPr>
-      <w:r>
-        <w:rPr>
-          <w:color w:val="00B0F0"/>
-        </w:rPr>
-        <w:t>IEEE 802.15.7</w:t>
-      </w:r>
-    </w:p>
-    <w:p>
-      <w:pPr>
-        <w:pStyle w:val="ListParagraph"/>
-        <w:numPr>
-          <w:ilvl w:val="1"/>
-          <w:numId w:val="1"/>
-        </w:numPr>
-        <w:ind w:left="720"/>
-      </w:pPr>
-      <w:r>
-        <w:rPr>
-          <w:color w:val="00B0F0"/>
-        </w:rPr>
-        <w:t>Performance of CSK</w:t>
-      </w:r>
-    </w:p>
-    <w:p>
-      <w:pPr>
-        <w:pStyle w:val="ListParagraph"/>
-        <w:numPr>
-          <w:ilvl w:val="1"/>
-          <w:numId w:val="1"/>
-        </w:numPr>
-        <w:ind w:left="720"/>
-      </w:pPr>
-      <w:r>
-        <w:rPr>
-          <w:color w:val="00B0F0"/>
-        </w:rPr>
-        <w:t>Metameric Modulation</w:t>
-      </w:r>
-      <w:r>
-        <w:rPr>
-          <w:color w:val="00B0F0"/>
-        </w:rPr>
-        <w:t xml:space="preserve"> </w:t>
-      </w:r>
-      <w:r>
-        <w:t>(may want to analyze MM with all CBCs generating (1/3 , 1/3)</w:t>
-      </w:r>
-    </w:p>
-    <w:p>
-      <w:pPr>
-        <w:pStyle w:val="ListParagraph"/>
-        <w:numPr>
-          <w:ilvl w:val="1"/>
-          <w:numId w:val="1"/>
-        </w:numPr>
-        <w:ind w:left="720"/>
-      </w:pPr>
-      <w:r>
-        <w:t>(P</w:t>
-      </w:r>
-      <w:r>
-        <w:t>otential to combine CSK with OFDM)</w:t>
-      </w:r>
-    </w:p>
-    <w:p>
-      <w:pPr>
-        <w:pStyle w:val="ListParagraph"/>
-        <w:numPr>
-          <w:ilvl w:val="0"/>
-          <w:numId w:val="1"/>
-        </w:numPr>
-        <w:ind w:left="360"/>
-        <w:rPr>
-          <w:b/>
-        </w:rPr>
-      </w:pPr>
-      <w:r>
-        <w:rPr>
-          <w:b/>
-        </w:rPr>
-        <w:t>Optical wireless broadcast system design</w:t>
-      </w:r>
-    </w:p>
-    <w:p>
-      <w:pPr>
-        <w:pStyle w:val="ListParagraph"/>
-        <w:numPr>
-          <w:ilvl w:val="1"/>
-          <w:numId w:val="1"/>
-        </w:numPr>
-        <w:ind w:left="720"/>
-      </w:pPr>
-      <w:r>
-        <w:rPr>
-          <w:color w:val="00B0F0"/>
-        </w:rPr>
-        <w:t>SVD-VLC model of system design</w:t>
-      </w:r>
-    </w:p>
-    <w:p>
-      <w:pPr>
-        <w:pStyle w:val="ListParagraph"/>
-        <w:numPr>
-          <w:ilvl w:val="1"/>
-          <w:numId w:val="1"/>
-        </w:numPr>
-        <w:ind w:left="720"/>
-      </w:pPr>
-      <w:r>
-        <w:rPr>
-          <w:color w:val="00B0F0"/>
-        </w:rPr>
-        <w:t>Multi</w:t>
-      </w:r>
-      <w:r>
-        <w:rPr>
-          <w:color w:val="00B0F0"/>
-        </w:rPr>
-        <w:t>-wavelength VLC system design analysis</w:t>
-      </w:r>
-    </w:p>
-    <w:p>
-      <w:pPr>
-        <w:pStyle w:val="ListParagraph"/>
-        <w:numPr>
-          <w:ilvl w:val="0"/>
-          <w:numId w:val="1"/>
-        </w:numPr>
-        <w:ind w:left="360"/>
-        <w:rPr>
-          <w:b/>
-        </w:rPr>
-      </w:pPr>
-      <w:r>
-        <w:rPr>
-          <w:b/>
-        </w:rPr>
-        <w:t>Conclusions</w:t>
-      </w:r>
-    </w:p>
-    <w:p>
-      <w:pPr>
-        <w:pStyle w:val="ListParagraph"/>
-        <w:numPr>
-          <w:ilvl w:val="1"/>
-          <w:numId w:val="1"/>
-        </w:numPr>
-        <w:ind w:left="720"/>
-      </w:pPr>
-      <w:r>
-        <w:t>Summary of accomplishments</w:t>
-      </w:r>
-    </w:p>
-    <w:p>
-      <w:pPr>
-        <w:pStyle w:val="ListParagraph"/>
-        <w:numPr>
-          <w:ilvl w:val="0"/>
-          <w:numId w:val="1"/>
-        </w:numPr>
-        <w:ind w:left="360"/>
-        <w:rPr>
-          <w:b/>
-        </w:rPr>
-      </w:pPr>
     </w:p>
     <w:p>
       <w:pPr>

</xml_diff>